<commit_message>
completo lo faltante puntos.G.I.K
</commit_message>
<xml_diff>
--- a/Ejercicios resueltos Segunda semana.docx
+++ b/Ejercicios resueltos Segunda semana.docx
@@ -1,6 +1,6 @@
 
 <file path=word/document.xml><?xml version="1.0" encoding="utf-8"?>
-<w:document xmlns:wpc="http://schemas.microsoft.com/office/word/2010/wordprocessingCanvas" xmlns:cx="http://schemas.microsoft.com/office/drawing/2014/chartex" xmlns:cx1="http://schemas.microsoft.com/office/drawing/2015/9/8/chartex" xmlns:cx2="http://schemas.microsoft.com/office/drawing/2015/10/21/chartex" xmlns:cx3="http://schemas.microsoft.com/office/drawing/2016/5/9/chartex" xmlns:cx4="http://schemas.microsoft.com/office/drawing/2016/5/10/chartex" xmlns:cx5="http://schemas.microsoft.com/office/drawing/2016/5/11/chartex" xmlns:cx6="http://schemas.microsoft.com/office/drawing/2016/5/12/chartex" xmlns:cx7="http://schemas.microsoft.com/office/drawing/2016/5/13/chartex" xmlns:cx8="http://schemas.microsoft.com/office/drawing/2016/5/14/chartex" xmlns:mc="http://schemas.openxmlformats.org/markup-compatibility/2006" xmlns:aink="http://schemas.microsoft.com/office/drawing/2016/ink" xmlns:am3d="http://schemas.microsoft.com/office/drawing/2017/model3d" xmlns:o="urn:schemas-microsoft-com:office:office" xmlns:oel="http://schemas.microsoft.com/office/2019/extlst" xmlns:r="http://schemas.openxmlformats.org/officeDocument/2006/relationships" xmlns:m="http://schemas.openxmlformats.org/officeDocument/2006/math" xmlns:v="urn:schemas-microsoft-com:vml" xmlns:wp14="http://schemas.microsoft.com/office/word/2010/wordprocessingDrawing" xmlns:wp="http://schemas.openxmlformats.org/drawingml/2006/wordprocessingDrawing" xmlns:w10="urn:schemas-microsoft-com:office:word" xmlns:w="http://schemas.openxmlformats.org/wordprocessingml/2006/main" xmlns:w14="http://schemas.microsoft.com/office/word/2010/wordml" xmlns:w15="http://schemas.microsoft.com/office/word/2012/wordml" xmlns:w16cex="http://schemas.microsoft.com/office/word/2018/wordml/cex" xmlns:w16cid="http://schemas.microsoft.com/office/word/2016/wordml/cid" xmlns:w16="http://schemas.microsoft.com/office/word/2018/wordml" xmlns:w16sdtdh="http://schemas.microsoft.com/office/word/2020/wordml/sdtdatahash" xmlns:w16se="http://schemas.microsoft.com/office/word/2015/wordml/symex" xmlns:wpg="http://schemas.microsoft.com/office/word/2010/wordprocessingGroup" xmlns:wpi="http://schemas.microsoft.com/office/word/2010/wordprocessingInk" xmlns:wne="http://schemas.microsoft.com/office/word/2006/wordml" xmlns:wps="http://schemas.microsoft.com/office/word/2010/wordprocessingShape" mc:Ignorable="w14 w15 w16se w16cid w16 w16cex w16sdtdh wp14">
+<w:document xmlns:wpc="http://schemas.microsoft.com/office/word/2010/wordprocessingCanvas" xmlns:mc="http://schemas.openxmlformats.org/markup-compatibility/2006" xmlns:o="urn:schemas-microsoft-com:office:office" xmlns:r="http://schemas.openxmlformats.org/officeDocument/2006/relationships" xmlns:m="http://schemas.openxmlformats.org/officeDocument/2006/math" xmlns:v="urn:schemas-microsoft-com:vml" xmlns:wp14="http://schemas.microsoft.com/office/word/2010/wordprocessingDrawing" xmlns:wp="http://schemas.openxmlformats.org/drawingml/2006/wordprocessingDrawing" xmlns:w10="urn:schemas-microsoft-com:office:word" xmlns:w="http://schemas.openxmlformats.org/wordprocessingml/2006/main" xmlns:w14="http://schemas.microsoft.com/office/word/2010/wordml" xmlns:w15="http://schemas.microsoft.com/office/word/2012/wordml" xmlns:wpg="http://schemas.microsoft.com/office/word/2010/wordprocessingGroup" xmlns:wpi="http://schemas.microsoft.com/office/word/2010/wordprocessingInk" xmlns:wne="http://schemas.microsoft.com/office/word/2006/wordml" xmlns:wps="http://schemas.microsoft.com/office/word/2010/wordprocessingShape" mc:Ignorable="w14 w15 wp14">
   <w:body>
     <w:p/>
     <w:p>
@@ -88,7 +88,27 @@
           <w:szCs w:val="32"/>
           <w:lang w:val="es-AR"/>
         </w:rPr>
-        <w:t xml:space="preserve">Cada practica se </w:t>
+        <w:t xml:space="preserve">Cada </w:t>
+      </w:r>
+      <w:proofErr w:type="gramStart"/>
+      <w:r>
+        <w:rPr>
+          <w:rFonts w:ascii="Arial" w:hAnsi="Arial" w:cs="Arial"/>
+          <w:sz w:val="32"/>
+          <w:szCs w:val="32"/>
+          <w:lang w:val="es-AR"/>
+        </w:rPr>
+        <w:t>practica</w:t>
+      </w:r>
+      <w:proofErr w:type="gramEnd"/>
+      <w:r>
+        <w:rPr>
+          <w:rFonts w:ascii="Arial" w:hAnsi="Arial" w:cs="Arial"/>
+          <w:sz w:val="32"/>
+          <w:szCs w:val="32"/>
+          <w:lang w:val="es-AR"/>
+        </w:rPr>
+        <w:t xml:space="preserve"> se </w:t>
       </w:r>
       <w:r>
         <w:rPr>
@@ -234,7 +254,27 @@
           <w:szCs w:val="28"/>
           <w:lang w:val="es-AR"/>
         </w:rPr>
-        <w:t xml:space="preserve">Régimen estático: Se refiere a las características del sensor cuando su señal de entrada no varia mas o lo realiza en forma lenta. </w:t>
+        <w:t xml:space="preserve">Régimen estático: Se refiere a las características del sensor cuando su señal de entrada no </w:t>
+      </w:r>
+      <w:proofErr w:type="gramStart"/>
+      <w:r>
+        <w:rPr>
+          <w:rFonts w:ascii="Arial" w:hAnsi="Arial" w:cs="Arial"/>
+          <w:sz w:val="28"/>
+          <w:szCs w:val="28"/>
+          <w:lang w:val="es-AR"/>
+        </w:rPr>
+        <w:t>varia</w:t>
+      </w:r>
+      <w:proofErr w:type="gramEnd"/>
+      <w:r>
+        <w:rPr>
+          <w:rFonts w:ascii="Arial" w:hAnsi="Arial" w:cs="Arial"/>
+          <w:sz w:val="28"/>
+          <w:szCs w:val="28"/>
+          <w:lang w:val="es-AR"/>
+        </w:rPr>
+        <w:t xml:space="preserve"> mas o lo realiza en forma lenta. </w:t>
       </w:r>
     </w:p>
     <w:p>
@@ -1021,7 +1061,25 @@
           <w:szCs w:val="28"/>
           <w:lang w:val="es-AR"/>
         </w:rPr>
-        <w:t xml:space="preserve">: Es el rango de la medición para la cual el sensor no varia su salida. </w:t>
+        <w:t xml:space="preserve">: Es el rango de la medición para la cual el sensor no </w:t>
+      </w:r>
+      <w:r>
+        <w:rPr>
+          <w:rFonts w:ascii="Arial" w:hAnsi="Arial" w:cs="Arial"/>
+          <w:sz w:val="28"/>
+          <w:szCs w:val="28"/>
+          <w:lang w:val="es-AR"/>
+        </w:rPr>
+        <w:t>varía</w:t>
+      </w:r>
+      <w:r>
+        <w:rPr>
+          <w:rFonts w:ascii="Arial" w:hAnsi="Arial" w:cs="Arial"/>
+          <w:sz w:val="28"/>
+          <w:szCs w:val="28"/>
+          <w:lang w:val="es-AR"/>
+        </w:rPr>
+        <w:t xml:space="preserve"> su salida. </w:t>
       </w:r>
     </w:p>
     <w:p>
@@ -1167,6 +1225,74 @@
           <w:lang w:val="es-AR"/>
         </w:rPr>
       </w:pPr>
+      <w:r>
+        <w:rPr>
+          <w:noProof/>
+          <w:lang w:val="es-AR" w:eastAsia="es-AR"/>
+        </w:rPr>
+        <w:drawing>
+          <wp:anchor distT="0" distB="0" distL="114300" distR="114300" simplePos="0" relativeHeight="251658240" behindDoc="0" locked="0" layoutInCell="1" allowOverlap="1" wp14:anchorId="30E51CFC" wp14:editId="740DC5C0">
+            <wp:simplePos x="0" y="0"/>
+            <wp:positionH relativeFrom="column">
+              <wp:posOffset>704850</wp:posOffset>
+            </wp:positionH>
+            <wp:positionV relativeFrom="paragraph">
+              <wp:posOffset>185420</wp:posOffset>
+            </wp:positionV>
+            <wp:extent cx="648970" cy="657225"/>
+            <wp:effectExtent l="0" t="0" r="0" b="9525"/>
+            <wp:wrapSquare wrapText="bothSides"/>
+            <wp:docPr id="7" name="Imagen 7" descr="Dht 22 Dht-22 Dht22 Sensor De Humedad Y Temperatura Arduino | MercadoLibre"/>
+            <wp:cNvGraphicFramePr>
+              <a:graphicFrameLocks xmlns:a="http://schemas.openxmlformats.org/drawingml/2006/main" noChangeAspect="1"/>
+            </wp:cNvGraphicFramePr>
+            <a:graphic xmlns:a="http://schemas.openxmlformats.org/drawingml/2006/main">
+              <a:graphicData uri="http://schemas.openxmlformats.org/drawingml/2006/picture">
+                <pic:pic xmlns:pic="http://schemas.openxmlformats.org/drawingml/2006/picture">
+                  <pic:nvPicPr>
+                    <pic:cNvPr id="0" name="Picture 1" descr="Dht 22 Dht-22 Dht22 Sensor De Humedad Y Temperatura Arduino | MercadoLibre"/>
+                    <pic:cNvPicPr>
+                      <a:picLocks noChangeAspect="1" noChangeArrowheads="1"/>
+                    </pic:cNvPicPr>
+                  </pic:nvPicPr>
+                  <pic:blipFill>
+                    <a:blip r:embed="rId7" cstate="print">
+                      <a:extLst>
+                        <a:ext uri="{28A0092B-C50C-407E-A947-70E740481C1C}">
+                          <a14:useLocalDpi xmlns:a14="http://schemas.microsoft.com/office/drawing/2010/main" val="0"/>
+                        </a:ext>
+                      </a:extLst>
+                    </a:blip>
+                    <a:srcRect/>
+                    <a:stretch>
+                      <a:fillRect/>
+                    </a:stretch>
+                  </pic:blipFill>
+                  <pic:spPr bwMode="auto">
+                    <a:xfrm>
+                      <a:off x="0" y="0"/>
+                      <a:ext cx="648970" cy="657225"/>
+                    </a:xfrm>
+                    <a:prstGeom prst="rect">
+                      <a:avLst/>
+                    </a:prstGeom>
+                    <a:noFill/>
+                    <a:ln>
+                      <a:noFill/>
+                    </a:ln>
+                  </pic:spPr>
+                </pic:pic>
+              </a:graphicData>
+            </a:graphic>
+            <wp14:sizeRelH relativeFrom="margin">
+              <wp14:pctWidth>0</wp14:pctWidth>
+            </wp14:sizeRelH>
+            <wp14:sizeRelV relativeFrom="margin">
+              <wp14:pctHeight>0</wp14:pctHeight>
+            </wp14:sizeRelV>
+          </wp:anchor>
+        </w:drawing>
+      </w:r>
     </w:p>
     <w:p>
       <w:pPr>
@@ -1182,10 +1308,42 @@
       <w:r>
         <w:rPr>
           <w:rFonts w:ascii="Arial" w:hAnsi="Arial" w:cs="Arial"/>
+          <w:sz w:val="28"/>
+          <w:szCs w:val="28"/>
+          <w:lang w:val="es-AR"/>
+        </w:rPr>
+        <w:t xml:space="preserve">DHT22 – Sensor de Temperatura y Humedad </w:t>
+      </w:r>
+      <w:proofErr w:type="spellStart"/>
+      <w:r>
+        <w:rPr>
+          <w:rFonts w:ascii="Arial" w:hAnsi="Arial" w:cs="Arial"/>
+          <w:sz w:val="28"/>
+          <w:szCs w:val="28"/>
+          <w:lang w:val="es-AR"/>
+        </w:rPr>
+        <w:t>Arduino</w:t>
+      </w:r>
+      <w:proofErr w:type="spellEnd"/>
+    </w:p>
+    <w:p>
+      <w:pPr>
+        <w:pStyle w:val="Prrafodelista"/>
+        <w:ind w:left="1080"/>
+        <w:rPr>
+          <w:rFonts w:ascii="Arial" w:hAnsi="Arial" w:cs="Arial"/>
+          <w:sz w:val="28"/>
+          <w:szCs w:val="28"/>
+          <w:lang w:val="es-AR"/>
+        </w:rPr>
+      </w:pPr>
+      <w:r>
+        <w:rPr>
+          <w:rFonts w:ascii="Arial" w:hAnsi="Arial" w:cs="Arial"/>
           <w:noProof/>
           <w:sz w:val="28"/>
           <w:szCs w:val="28"/>
-          <w:lang w:val="es-AR"/>
+          <w:lang w:val="es-AR" w:eastAsia="es-AR"/>
         </w:rPr>
         <w:drawing>
           <wp:inline distT="0" distB="0" distL="0" distR="0" wp14:anchorId="7727B033" wp14:editId="576B9EB4">
@@ -1205,7 +1363,7 @@
                     </pic:cNvPicPr>
                   </pic:nvPicPr>
                   <pic:blipFill>
-                    <a:blip r:embed="rId7">
+                    <a:blip r:embed="rId8">
                       <a:extLst>
                         <a:ext uri="{28A0092B-C50C-407E-A947-70E740481C1C}">
                           <a14:useLocalDpi xmlns:a14="http://schemas.microsoft.com/office/drawing/2010/main" val="0"/>
@@ -1308,7 +1466,6 @@
           <w:szCs w:val="28"/>
           <w:lang w:val="es-AR"/>
         </w:rPr>
-        <w:lastRenderedPageBreak/>
         <w:t xml:space="preserve">Ejemplifique gráficamente la diferencia entre precisión y exactitud. </w:t>
       </w:r>
     </w:p>
@@ -1339,6 +1496,7 @@
       <w:r>
         <w:rPr>
           <w:noProof/>
+          <w:lang w:val="es-AR" w:eastAsia="es-AR"/>
         </w:rPr>
         <w:drawing>
           <wp:inline distT="0" distB="0" distL="0" distR="0" wp14:anchorId="540E94B1" wp14:editId="67CF4203">
@@ -1358,7 +1516,7 @@
                     </pic:cNvPicPr>
                   </pic:nvPicPr>
                   <pic:blipFill>
-                    <a:blip r:embed="rId8">
+                    <a:blip r:embed="rId9">
                       <a:extLst>
                         <a:ext uri="{28A0092B-C50C-407E-A947-70E740481C1C}">
                           <a14:useLocalDpi xmlns:a14="http://schemas.microsoft.com/office/drawing/2010/main" val="0"/>
@@ -1453,7 +1611,28 @@
           <w:szCs w:val="28"/>
           <w:lang w:val="es-AR"/>
         </w:rPr>
-        <w:t xml:space="preserve">La inexactitud esta contenida (prevista) nunca va a ser mayor en términos absolutos que el error dado por la hoja de datos. </w:t>
+        <w:t>La inexactitud esta contenida (prevista) nunca va a ser mayor en términos absolutos que el error dado por la hoja de datos.</w:t>
+      </w:r>
+    </w:p>
+    <w:p>
+      <w:pPr>
+        <w:pStyle w:val="Prrafodelista"/>
+        <w:ind w:left="1080"/>
+        <w:rPr>
+          <w:rFonts w:ascii="Arial" w:hAnsi="Arial" w:cs="Arial"/>
+          <w:sz w:val="28"/>
+          <w:szCs w:val="28"/>
+          <w:lang w:val="es-AR"/>
+        </w:rPr>
+      </w:pPr>
+      <w:r>
+        <w:rPr>
+          <w:rFonts w:ascii="Arial" w:hAnsi="Arial" w:cs="Arial"/>
+          <w:sz w:val="28"/>
+          <w:szCs w:val="28"/>
+          <w:lang w:val="es-AR"/>
+        </w:rPr>
+        <w:t xml:space="preserve"> </w:t>
       </w:r>
     </w:p>
     <w:p>
@@ -1477,7 +1656,70 @@
           <w:szCs w:val="28"/>
           <w:lang w:val="es-AR"/>
         </w:rPr>
-        <w:t>Que se puede decir de la incertidumbre de los sensores y las mediciones que realizamos. Es real lo que medimos?</w:t>
+        <w:t>Que se puede decir de la incertidumbre de los sensores y las mediciones que realizamos. Es real lo que medimos</w:t>
+      </w:r>
+      <w:proofErr w:type="gramStart"/>
+      <w:r>
+        <w:rPr>
+          <w:rFonts w:ascii="Arial" w:hAnsi="Arial" w:cs="Arial"/>
+          <w:sz w:val="28"/>
+          <w:szCs w:val="28"/>
+          <w:lang w:val="es-AR"/>
+        </w:rPr>
+        <w:t>?</w:t>
+      </w:r>
+      <w:proofErr w:type="gramEnd"/>
+      <w:r>
+        <w:rPr>
+          <w:rFonts w:ascii="Arial" w:hAnsi="Arial" w:cs="Arial"/>
+          <w:sz w:val="28"/>
+          <w:szCs w:val="28"/>
+          <w:lang w:val="es-AR"/>
+        </w:rPr>
+        <w:t xml:space="preserve"> </w:t>
+      </w:r>
+    </w:p>
+    <w:p>
+      <w:pPr>
+        <w:pStyle w:val="Prrafodelista"/>
+        <w:ind w:left="1080"/>
+        <w:rPr>
+          <w:rFonts w:ascii="Arial" w:hAnsi="Arial" w:cs="Arial"/>
+          <w:sz w:val="28"/>
+          <w:szCs w:val="28"/>
+          <w:lang w:val="es-AR"/>
+        </w:rPr>
+      </w:pPr>
+      <w:r>
+        <w:rPr>
+          <w:rFonts w:ascii="Arial" w:hAnsi="Arial" w:cs="Arial"/>
+          <w:sz w:val="28"/>
+          <w:szCs w:val="28"/>
+          <w:lang w:val="es-AR"/>
+        </w:rPr>
+        <w:t xml:space="preserve">Lo que medimos es real, la incertidumbre será los valores obtenidos. La exactitud de este </w:t>
+      </w:r>
+      <w:proofErr w:type="spellStart"/>
+      <w:proofErr w:type="gramStart"/>
+      <w:r>
+        <w:rPr>
+          <w:rFonts w:ascii="Arial" w:hAnsi="Arial" w:cs="Arial"/>
+          <w:sz w:val="28"/>
+          <w:szCs w:val="28"/>
+          <w:lang w:val="es-AR"/>
+        </w:rPr>
+        <w:t>ultimo</w:t>
+      </w:r>
+      <w:proofErr w:type="spellEnd"/>
+      <w:proofErr w:type="gramEnd"/>
+      <w:r>
+        <w:rPr>
+          <w:rFonts w:ascii="Arial" w:hAnsi="Arial" w:cs="Arial"/>
+          <w:sz w:val="28"/>
+          <w:szCs w:val="28"/>
+          <w:lang w:val="es-AR"/>
+        </w:rPr>
+        <w:t xml:space="preserve"> dependerá de las cantidad de muestras que midamos.</w:t>
       </w:r>
     </w:p>
     <w:p>
@@ -1533,8 +1775,19 @@
           <w:szCs w:val="28"/>
           <w:lang w:val="es-AR"/>
         </w:rPr>
-        <w:t xml:space="preserve"> band?</w:t>
-      </w:r>
+        <w:t xml:space="preserve"> band</w:t>
+      </w:r>
+      <w:proofErr w:type="gramStart"/>
+      <w:r>
+        <w:rPr>
+          <w:rFonts w:ascii="Arial" w:hAnsi="Arial" w:cs="Arial"/>
+          <w:sz w:val="28"/>
+          <w:szCs w:val="28"/>
+          <w:lang w:val="es-AR"/>
+        </w:rPr>
+        <w:t>?</w:t>
+      </w:r>
+      <w:proofErr w:type="gramEnd"/>
     </w:p>
     <w:p>
       <w:pPr>
@@ -1551,7 +1804,9 @@
       <w:r>
         <w:rPr>
           <w:noProof/>
-        </w:rPr>
+          <w:lang w:val="es-AR" w:eastAsia="es-AR"/>
+        </w:rPr>
+        <w:lastRenderedPageBreak/>
         <w:drawing>
           <wp:inline distT="0" distB="0" distL="0" distR="0" wp14:anchorId="409C3978" wp14:editId="06AC1E8E">
             <wp:extent cx="1973580" cy="1973580"/>
@@ -1570,7 +1825,7 @@
                     </pic:cNvPicPr>
                   </pic:nvPicPr>
                   <pic:blipFill>
-                    <a:blip r:embed="rId9" cstate="print">
+                    <a:blip r:embed="rId10" cstate="print">
                       <a:extLst>
                         <a:ext uri="{28A0092B-C50C-407E-A947-70E740481C1C}">
                           <a14:useLocalDpi xmlns:a14="http://schemas.microsoft.com/office/drawing/2010/main" val="0"/>
@@ -1655,8 +1910,54 @@
           <w:szCs w:val="28"/>
           <w:lang w:val="es-AR"/>
         </w:rPr>
-        <w:lastRenderedPageBreak/>
         <w:t xml:space="preserve">Cual es la importancia de la sensibilidad y resolución de un sensor. </w:t>
+      </w:r>
+    </w:p>
+    <w:p>
+      <w:pPr>
+        <w:pStyle w:val="Prrafodelista"/>
+        <w:ind w:left="1080"/>
+        <w:rPr>
+          <w:rFonts w:ascii="Arial" w:hAnsi="Arial" w:cs="Arial"/>
+          <w:sz w:val="28"/>
+          <w:szCs w:val="28"/>
+          <w:lang w:val="es-AR"/>
+        </w:rPr>
+      </w:pPr>
+      <w:r>
+        <w:rPr>
+          <w:rFonts w:ascii="Arial" w:hAnsi="Arial" w:cs="Arial"/>
+          <w:bCs/>
+          <w:color w:val="202124"/>
+          <w:sz w:val="28"/>
+          <w:szCs w:val="28"/>
+          <w:shd w:val="clear" w:color="auto" w:fill="FFFFFF"/>
+          <w:lang w:val="es-AR"/>
+        </w:rPr>
+        <w:t>Su importancia determina</w:t>
+      </w:r>
+      <w:r>
+        <w:rPr>
+          <w:rFonts w:ascii="Arial" w:hAnsi="Arial" w:cs="Arial"/>
+          <w:bCs/>
+          <w:color w:val="202124"/>
+          <w:sz w:val="28"/>
+          <w:szCs w:val="28"/>
+          <w:shd w:val="clear" w:color="auto" w:fill="FFFFFF"/>
+          <w:lang w:val="es-AR"/>
+        </w:rPr>
+        <w:t xml:space="preserve"> la precisión y la estabilidad del transductor de nivel y juegan un papel vital en el desarrollo del sensor</w:t>
+      </w:r>
+      <w:r>
+        <w:rPr>
+          <w:rFonts w:ascii="Arial" w:hAnsi="Arial" w:cs="Arial"/>
+          <w:color w:val="202124"/>
+          <w:sz w:val="28"/>
+          <w:szCs w:val="28"/>
+          <w:shd w:val="clear" w:color="auto" w:fill="FFFFFF"/>
+          <w:lang w:val="es-AR"/>
+        </w:rPr>
+        <w:t>.</w:t>
       </w:r>
     </w:p>
     <w:p>
@@ -1704,6 +2005,18 @@
     <w:p>
       <w:pPr>
         <w:pStyle w:val="Prrafodelista"/>
+        <w:ind w:left="1080"/>
+        <w:rPr>
+          <w:rFonts w:ascii="Arial" w:hAnsi="Arial" w:cs="Arial"/>
+          <w:sz w:val="28"/>
+          <w:szCs w:val="28"/>
+          <w:lang w:val="es-AR"/>
+        </w:rPr>
+      </w:pPr>
+    </w:p>
+    <w:p>
+      <w:pPr>
+        <w:pStyle w:val="Prrafodelista"/>
         <w:numPr>
           <w:ilvl w:val="0"/>
           <w:numId w:val="5"/>
@@ -1727,6 +2040,59 @@
     </w:p>
     <w:p>
       <w:pPr>
+        <w:pStyle w:val="Prrafodelista"/>
+        <w:ind w:left="1080"/>
+        <w:rPr>
+          <w:rFonts w:ascii="Arial" w:hAnsi="Arial" w:cs="Arial"/>
+          <w:sz w:val="28"/>
+          <w:szCs w:val="28"/>
+          <w:lang w:val="es-AR"/>
+        </w:rPr>
+      </w:pPr>
+      <w:r>
+        <w:rPr>
+          <w:rFonts w:ascii="Arial" w:hAnsi="Arial" w:cs="Arial"/>
+          <w:sz w:val="28"/>
+          <w:szCs w:val="28"/>
+          <w:lang w:val="es-AR"/>
+        </w:rPr>
+        <w:t>Es conveniente para poder tener exactitud, l</w:t>
+      </w:r>
+      <w:r>
+        <w:rPr>
+          <w:rFonts w:ascii="Arial" w:hAnsi="Arial" w:cs="Arial"/>
+          <w:sz w:val="28"/>
+          <w:szCs w:val="28"/>
+          <w:lang w:val="es-AR"/>
+        </w:rPr>
+        <w:t xml:space="preserve">a no linealidad del sensor daría un error en su lectura, generando una respuesta diferente a la esperada en sus muestras.- </w:t>
+      </w:r>
+    </w:p>
+    <w:p>
+      <w:pPr>
+        <w:pStyle w:val="Prrafodelista"/>
+        <w:rPr>
+          <w:rFonts w:ascii="Arial" w:hAnsi="Arial" w:cs="Arial"/>
+          <w:sz w:val="28"/>
+          <w:szCs w:val="28"/>
+          <w:lang w:val="es-AR"/>
+        </w:rPr>
+      </w:pPr>
+    </w:p>
+    <w:p>
+      <w:pPr>
+        <w:pStyle w:val="Prrafodelista"/>
+        <w:ind w:left="1080"/>
+        <w:rPr>
+          <w:rFonts w:ascii="Arial" w:hAnsi="Arial" w:cs="Arial"/>
+          <w:sz w:val="28"/>
+          <w:szCs w:val="28"/>
+          <w:lang w:val="es-AR"/>
+        </w:rPr>
+      </w:pPr>
+    </w:p>
+    <w:p>
+      <w:pPr>
         <w:rPr>
           <w:rFonts w:ascii="Arial" w:hAnsi="Arial" w:cs="Arial"/>
           <w:b/>
@@ -1810,6 +2176,7 @@
           <w:lang w:val="es-AR"/>
         </w:rPr>
       </w:pPr>
+      <w:proofErr w:type="gramStart"/>
       <w:r>
         <w:rPr>
           <w:rFonts w:ascii="Arial" w:hAnsi="Arial" w:cs="Arial"/>
@@ -1820,6 +2187,7 @@
         <w:t>E(</w:t>
       </w:r>
       <w:proofErr w:type="spellStart"/>
+      <w:proofErr w:type="gramEnd"/>
       <w:r>
         <w:rPr>
           <w:rFonts w:ascii="Arial" w:hAnsi="Arial" w:cs="Arial"/>
@@ -1892,14 +2260,25 @@
           <w:lang w:val="es-AR"/>
         </w:rPr>
       </w:pPr>
-      <w:r>
-        <w:rPr>
-          <w:rFonts w:ascii="Arial" w:hAnsi="Arial" w:cs="Arial"/>
-          <w:sz w:val="28"/>
-          <w:szCs w:val="28"/>
-          <w:lang w:val="es-AR"/>
-        </w:rPr>
-        <w:t xml:space="preserve">E(alcance)=+-(0,75 * 230)/100 = </w:t>
+      <w:proofErr w:type="gramStart"/>
+      <w:r>
+        <w:rPr>
+          <w:rFonts w:ascii="Arial" w:hAnsi="Arial" w:cs="Arial"/>
+          <w:sz w:val="28"/>
+          <w:szCs w:val="28"/>
+          <w:lang w:val="es-AR"/>
+        </w:rPr>
+        <w:t>E(</w:t>
+      </w:r>
+      <w:proofErr w:type="gramEnd"/>
+      <w:r>
+        <w:rPr>
+          <w:rFonts w:ascii="Arial" w:hAnsi="Arial" w:cs="Arial"/>
+          <w:sz w:val="28"/>
+          <w:szCs w:val="28"/>
+          <w:lang w:val="es-AR"/>
+        </w:rPr>
+        <w:t xml:space="preserve">alcance)=+-(0,75 * 230)/100 = </w:t>
       </w:r>
       <w:r>
         <w:rPr>
@@ -1963,14 +2342,25 @@
           <w:lang w:val="es-AR"/>
         </w:rPr>
       </w:pPr>
-      <w:r>
-        <w:rPr>
-          <w:rFonts w:ascii="Arial" w:hAnsi="Arial" w:cs="Arial"/>
-          <w:sz w:val="28"/>
-          <w:szCs w:val="28"/>
-          <w:lang w:val="es-AR"/>
-        </w:rPr>
-        <w:t>E(lectura)= +- (0,8 * 55) / 100 = +- 0,44 °C</w:t>
+      <w:proofErr w:type="gramStart"/>
+      <w:r>
+        <w:rPr>
+          <w:rFonts w:ascii="Arial" w:hAnsi="Arial" w:cs="Arial"/>
+          <w:sz w:val="28"/>
+          <w:szCs w:val="28"/>
+          <w:lang w:val="es-AR"/>
+        </w:rPr>
+        <w:t>E(</w:t>
+      </w:r>
+      <w:proofErr w:type="gramEnd"/>
+      <w:r>
+        <w:rPr>
+          <w:rFonts w:ascii="Arial" w:hAnsi="Arial" w:cs="Arial"/>
+          <w:sz w:val="28"/>
+          <w:szCs w:val="28"/>
+          <w:lang w:val="es-AR"/>
+        </w:rPr>
+        <w:t>lectura)= +- (0,8 * 55) / 100 = +- 0,44 °C</w:t>
       </w:r>
     </w:p>
     <w:p>
@@ -2004,6 +2394,7 @@
           <w:szCs w:val="28"/>
           <w:lang w:val="es-AR"/>
         </w:rPr>
+        <w:lastRenderedPageBreak/>
         <w:t xml:space="preserve">Ejercicio </w:t>
       </w:r>
       <w:r>
@@ -2030,6 +2421,7 @@
           <w:lang w:val="es-AR"/>
         </w:rPr>
       </w:pPr>
+      <w:bookmarkStart w:id="0" w:name="_GoBack"/>
       <w:r>
         <w:rPr>
           <w:rFonts w:ascii="Arial" w:hAnsi="Arial" w:cs="Arial"/>
@@ -2039,7 +2431,7 @@
           <w:color w:val="ED7D31" w:themeColor="accent2"/>
           <w:sz w:val="36"/>
           <w:szCs w:val="36"/>
-          <w:lang w:val="es-AR"/>
+          <w:lang w:val="es-AR" w:eastAsia="es-AR"/>
         </w:rPr>
         <w:drawing>
           <wp:inline distT="0" distB="0" distL="0" distR="0" wp14:anchorId="261B5E03" wp14:editId="0F75A6C2">
@@ -2059,7 +2451,7 @@
                     </pic:cNvPicPr>
                   </pic:nvPicPr>
                   <pic:blipFill>
-                    <a:blip r:embed="rId10" cstate="print">
+                    <a:blip r:embed="rId11" cstate="print">
                       <a:extLst>
                         <a:ext uri="{28A0092B-C50C-407E-A947-70E740481C1C}">
                           <a14:useLocalDpi xmlns:a14="http://schemas.microsoft.com/office/drawing/2010/main" val="0"/>
@@ -2090,6 +2482,7 @@
           </wp:inline>
         </w:drawing>
       </w:r>
+      <w:bookmarkEnd w:id="0"/>
     </w:p>
     <w:p>
       <w:pPr>
@@ -2172,8 +2565,9 @@
           <w:color w:val="ED7D31" w:themeColor="accent2"/>
           <w:sz w:val="36"/>
           <w:szCs w:val="36"/>
-          <w:lang w:val="es-AR"/>
-        </w:rPr>
+          <w:lang w:val="es-AR" w:eastAsia="es-AR"/>
+        </w:rPr>
+        <w:lastRenderedPageBreak/>
         <w:drawing>
           <wp:inline distT="0" distB="0" distL="0" distR="0" wp14:anchorId="3F472810" wp14:editId="0B85A698">
             <wp:extent cx="6842760" cy="3345180"/>
@@ -2192,7 +2586,7 @@
                     </pic:cNvPicPr>
                   </pic:nvPicPr>
                   <pic:blipFill>
-                    <a:blip r:embed="rId11" cstate="print">
+                    <a:blip r:embed="rId12" cstate="print">
                       <a:extLst>
                         <a:ext uri="{28A0092B-C50C-407E-A947-70E740481C1C}">
                           <a14:useLocalDpi xmlns:a14="http://schemas.microsoft.com/office/drawing/2010/main" val="0"/>
@@ -2238,7 +2632,7 @@
       </w:pPr>
     </w:p>
     <w:sectPr>
-      <w:headerReference w:type="default" r:id="rId12"/>
+      <w:headerReference w:type="default" r:id="rId13"/>
       <w:pgSz w:w="12240" w:h="15840"/>
       <w:pgMar w:top="720" w:right="720" w:bottom="720" w:left="720" w:header="708" w:footer="708" w:gutter="0"/>
       <w:cols w:space="708"/>
@@ -2249,7 +2643,7 @@
 </file>
 
 <file path=word/endnotes.xml><?xml version="1.0" encoding="utf-8"?>
-<w:endnotes xmlns:wpc="http://schemas.microsoft.com/office/word/2010/wordprocessingCanvas" xmlns:cx="http://schemas.microsoft.com/office/drawing/2014/chartex" xmlns:cx1="http://schemas.microsoft.com/office/drawing/2015/9/8/chartex" xmlns:cx2="http://schemas.microsoft.com/office/drawing/2015/10/21/chartex" xmlns:cx3="http://schemas.microsoft.com/office/drawing/2016/5/9/chartex" xmlns:cx4="http://schemas.microsoft.com/office/drawing/2016/5/10/chartex" xmlns:cx5="http://schemas.microsoft.com/office/drawing/2016/5/11/chartex" xmlns:cx6="http://schemas.microsoft.com/office/drawing/2016/5/12/chartex" xmlns:cx7="http://schemas.microsoft.com/office/drawing/2016/5/13/chartex" xmlns:cx8="http://schemas.microsoft.com/office/drawing/2016/5/14/chartex" xmlns:mc="http://schemas.openxmlformats.org/markup-compatibility/2006" xmlns:aink="http://schemas.microsoft.com/office/drawing/2016/ink" xmlns:am3d="http://schemas.microsoft.com/office/drawing/2017/model3d" xmlns:o="urn:schemas-microsoft-com:office:office" xmlns:oel="http://schemas.microsoft.com/office/2019/extlst" xmlns:r="http://schemas.openxmlformats.org/officeDocument/2006/relationships" xmlns:m="http://schemas.openxmlformats.org/officeDocument/2006/math" xmlns:v="urn:schemas-microsoft-com:vml" xmlns:wp14="http://schemas.microsoft.com/office/word/2010/wordprocessingDrawing" xmlns:wp="http://schemas.openxmlformats.org/drawingml/2006/wordprocessingDrawing" xmlns:w10="urn:schemas-microsoft-com:office:word" xmlns:w="http://schemas.openxmlformats.org/wordprocessingml/2006/main" xmlns:w14="http://schemas.microsoft.com/office/word/2010/wordml" xmlns:w15="http://schemas.microsoft.com/office/word/2012/wordml" xmlns:w16cex="http://schemas.microsoft.com/office/word/2018/wordml/cex" xmlns:w16cid="http://schemas.microsoft.com/office/word/2016/wordml/cid" xmlns:w16="http://schemas.microsoft.com/office/word/2018/wordml" xmlns:w16sdtdh="http://schemas.microsoft.com/office/word/2020/wordml/sdtdatahash" xmlns:w16se="http://schemas.microsoft.com/office/word/2015/wordml/symex" xmlns:wpg="http://schemas.microsoft.com/office/word/2010/wordprocessingGroup" xmlns:wpi="http://schemas.microsoft.com/office/word/2010/wordprocessingInk" xmlns:wne="http://schemas.microsoft.com/office/word/2006/wordml" xmlns:wps="http://schemas.microsoft.com/office/word/2010/wordprocessingShape" mc:Ignorable="w14 w15 w16se w16cid w16 w16cex w16sdtdh wp14">
+<w:endnotes xmlns:wpc="http://schemas.microsoft.com/office/word/2010/wordprocessingCanvas" xmlns:mc="http://schemas.openxmlformats.org/markup-compatibility/2006" xmlns:o="urn:schemas-microsoft-com:office:office" xmlns:r="http://schemas.openxmlformats.org/officeDocument/2006/relationships" xmlns:m="http://schemas.openxmlformats.org/officeDocument/2006/math" xmlns:v="urn:schemas-microsoft-com:vml" xmlns:wp14="http://schemas.microsoft.com/office/word/2010/wordprocessingDrawing" xmlns:wp="http://schemas.openxmlformats.org/drawingml/2006/wordprocessingDrawing" xmlns:w10="urn:schemas-microsoft-com:office:word" xmlns:w="http://schemas.openxmlformats.org/wordprocessingml/2006/main" xmlns:w14="http://schemas.microsoft.com/office/word/2010/wordml" xmlns:w15="http://schemas.microsoft.com/office/word/2012/wordml" xmlns:wpg="http://schemas.microsoft.com/office/word/2010/wordprocessingGroup" xmlns:wpi="http://schemas.microsoft.com/office/word/2010/wordprocessingInk" xmlns:wne="http://schemas.microsoft.com/office/word/2006/wordml" xmlns:wps="http://schemas.microsoft.com/office/word/2010/wordprocessingShape" mc:Ignorable="w14 w15 wp14">
   <w:endnote w:type="separator" w:id="-1">
     <w:p>
       <w:pPr>
@@ -2274,7 +2668,7 @@
 </file>
 
 <file path=word/footnotes.xml><?xml version="1.0" encoding="utf-8"?>
-<w:footnotes xmlns:wpc="http://schemas.microsoft.com/office/word/2010/wordprocessingCanvas" xmlns:cx="http://schemas.microsoft.com/office/drawing/2014/chartex" xmlns:cx1="http://schemas.microsoft.com/office/drawing/2015/9/8/chartex" xmlns:cx2="http://schemas.microsoft.com/office/drawing/2015/10/21/chartex" xmlns:cx3="http://schemas.microsoft.com/office/drawing/2016/5/9/chartex" xmlns:cx4="http://schemas.microsoft.com/office/drawing/2016/5/10/chartex" xmlns:cx5="http://schemas.microsoft.com/office/drawing/2016/5/11/chartex" xmlns:cx6="http://schemas.microsoft.com/office/drawing/2016/5/12/chartex" xmlns:cx7="http://schemas.microsoft.com/office/drawing/2016/5/13/chartex" xmlns:cx8="http://schemas.microsoft.com/office/drawing/2016/5/14/chartex" xmlns:mc="http://schemas.openxmlformats.org/markup-compatibility/2006" xmlns:aink="http://schemas.microsoft.com/office/drawing/2016/ink" xmlns:am3d="http://schemas.microsoft.com/office/drawing/2017/model3d" xmlns:o="urn:schemas-microsoft-com:office:office" xmlns:oel="http://schemas.microsoft.com/office/2019/extlst" xmlns:r="http://schemas.openxmlformats.org/officeDocument/2006/relationships" xmlns:m="http://schemas.openxmlformats.org/officeDocument/2006/math" xmlns:v="urn:schemas-microsoft-com:vml" xmlns:wp14="http://schemas.microsoft.com/office/word/2010/wordprocessingDrawing" xmlns:wp="http://schemas.openxmlformats.org/drawingml/2006/wordprocessingDrawing" xmlns:w10="urn:schemas-microsoft-com:office:word" xmlns:w="http://schemas.openxmlformats.org/wordprocessingml/2006/main" xmlns:w14="http://schemas.microsoft.com/office/word/2010/wordml" xmlns:w15="http://schemas.microsoft.com/office/word/2012/wordml" xmlns:w16cex="http://schemas.microsoft.com/office/word/2018/wordml/cex" xmlns:w16cid="http://schemas.microsoft.com/office/word/2016/wordml/cid" xmlns:w16="http://schemas.microsoft.com/office/word/2018/wordml" xmlns:w16sdtdh="http://schemas.microsoft.com/office/word/2020/wordml/sdtdatahash" xmlns:w16se="http://schemas.microsoft.com/office/word/2015/wordml/symex" xmlns:wpg="http://schemas.microsoft.com/office/word/2010/wordprocessingGroup" xmlns:wpi="http://schemas.microsoft.com/office/word/2010/wordprocessingInk" xmlns:wne="http://schemas.microsoft.com/office/word/2006/wordml" xmlns:wps="http://schemas.microsoft.com/office/word/2010/wordprocessingShape" mc:Ignorable="w14 w15 w16se w16cid w16 w16cex w16sdtdh wp14">
+<w:footnotes xmlns:wpc="http://schemas.microsoft.com/office/word/2010/wordprocessingCanvas" xmlns:mc="http://schemas.openxmlformats.org/markup-compatibility/2006" xmlns:o="urn:schemas-microsoft-com:office:office" xmlns:r="http://schemas.openxmlformats.org/officeDocument/2006/relationships" xmlns:m="http://schemas.openxmlformats.org/officeDocument/2006/math" xmlns:v="urn:schemas-microsoft-com:vml" xmlns:wp14="http://schemas.microsoft.com/office/word/2010/wordprocessingDrawing" xmlns:wp="http://schemas.openxmlformats.org/drawingml/2006/wordprocessingDrawing" xmlns:w10="urn:schemas-microsoft-com:office:word" xmlns:w="http://schemas.openxmlformats.org/wordprocessingml/2006/main" xmlns:w14="http://schemas.microsoft.com/office/word/2010/wordml" xmlns:w15="http://schemas.microsoft.com/office/word/2012/wordml" xmlns:wpg="http://schemas.microsoft.com/office/word/2010/wordprocessingGroup" xmlns:wpi="http://schemas.microsoft.com/office/word/2010/wordprocessingInk" xmlns:wne="http://schemas.microsoft.com/office/word/2006/wordml" xmlns:wps="http://schemas.microsoft.com/office/word/2010/wordprocessingShape" mc:Ignorable="w14 w15 wp14">
   <w:footnote w:type="separator" w:id="-1">
     <w:p>
       <w:pPr>
@@ -2299,7 +2693,7 @@
 </file>
 
 <file path=word/header1.xml><?xml version="1.0" encoding="utf-8"?>
-<w:hdr xmlns:wpc="http://schemas.microsoft.com/office/word/2010/wordprocessingCanvas" xmlns:cx="http://schemas.microsoft.com/office/drawing/2014/chartex" xmlns:cx1="http://schemas.microsoft.com/office/drawing/2015/9/8/chartex" xmlns:cx2="http://schemas.microsoft.com/office/drawing/2015/10/21/chartex" xmlns:cx3="http://schemas.microsoft.com/office/drawing/2016/5/9/chartex" xmlns:cx4="http://schemas.microsoft.com/office/drawing/2016/5/10/chartex" xmlns:cx5="http://schemas.microsoft.com/office/drawing/2016/5/11/chartex" xmlns:cx6="http://schemas.microsoft.com/office/drawing/2016/5/12/chartex" xmlns:cx7="http://schemas.microsoft.com/office/drawing/2016/5/13/chartex" xmlns:cx8="http://schemas.microsoft.com/office/drawing/2016/5/14/chartex" xmlns:mc="http://schemas.openxmlformats.org/markup-compatibility/2006" xmlns:aink="http://schemas.microsoft.com/office/drawing/2016/ink" xmlns:am3d="http://schemas.microsoft.com/office/drawing/2017/model3d" xmlns:o="urn:schemas-microsoft-com:office:office" xmlns:oel="http://schemas.microsoft.com/office/2019/extlst" xmlns:r="http://schemas.openxmlformats.org/officeDocument/2006/relationships" xmlns:m="http://schemas.openxmlformats.org/officeDocument/2006/math" xmlns:v="urn:schemas-microsoft-com:vml" xmlns:wp14="http://schemas.microsoft.com/office/word/2010/wordprocessingDrawing" xmlns:wp="http://schemas.openxmlformats.org/drawingml/2006/wordprocessingDrawing" xmlns:w10="urn:schemas-microsoft-com:office:word" xmlns:w="http://schemas.openxmlformats.org/wordprocessingml/2006/main" xmlns:w14="http://schemas.microsoft.com/office/word/2010/wordml" xmlns:w15="http://schemas.microsoft.com/office/word/2012/wordml" xmlns:w16cex="http://schemas.microsoft.com/office/word/2018/wordml/cex" xmlns:w16cid="http://schemas.microsoft.com/office/word/2016/wordml/cid" xmlns:w16="http://schemas.microsoft.com/office/word/2018/wordml" xmlns:w16sdtdh="http://schemas.microsoft.com/office/word/2020/wordml/sdtdatahash" xmlns:w16se="http://schemas.microsoft.com/office/word/2015/wordml/symex" xmlns:wpg="http://schemas.microsoft.com/office/word/2010/wordprocessingGroup" xmlns:wpi="http://schemas.microsoft.com/office/word/2010/wordprocessingInk" xmlns:wne="http://schemas.microsoft.com/office/word/2006/wordml" xmlns:wps="http://schemas.microsoft.com/office/word/2010/wordprocessingShape" mc:Ignorable="w14 w15 w16se w16cid w16 w16cex w16sdtdh wp14">
+<w:hdr xmlns:wpc="http://schemas.microsoft.com/office/word/2010/wordprocessingCanvas" xmlns:mc="http://schemas.openxmlformats.org/markup-compatibility/2006" xmlns:o="urn:schemas-microsoft-com:office:office" xmlns:r="http://schemas.openxmlformats.org/officeDocument/2006/relationships" xmlns:m="http://schemas.openxmlformats.org/officeDocument/2006/math" xmlns:v="urn:schemas-microsoft-com:vml" xmlns:wp14="http://schemas.microsoft.com/office/word/2010/wordprocessingDrawing" xmlns:wp="http://schemas.openxmlformats.org/drawingml/2006/wordprocessingDrawing" xmlns:w10="urn:schemas-microsoft-com:office:word" xmlns:w="http://schemas.openxmlformats.org/wordprocessingml/2006/main" xmlns:w14="http://schemas.microsoft.com/office/word/2010/wordml" xmlns:w15="http://schemas.microsoft.com/office/word/2012/wordml" xmlns:wpg="http://schemas.microsoft.com/office/word/2010/wordprocessingGroup" xmlns:wpi="http://schemas.microsoft.com/office/word/2010/wordprocessingInk" xmlns:wne="http://schemas.microsoft.com/office/word/2006/wordml" xmlns:wps="http://schemas.microsoft.com/office/word/2010/wordprocessingShape" mc:Ignorable="w14 w15 wp14">
   <w:p>
     <w:pPr>
       <w:pStyle w:val="Encabezado"/>
@@ -2308,6 +2702,7 @@
     <w:r>
       <w:rPr>
         <w:noProof/>
+        <w:lang w:val="es-AR" w:eastAsia="es-AR"/>
       </w:rPr>
       <w:drawing>
         <wp:inline distT="0" distB="0" distL="0" distR="0" wp14:anchorId="38DCA0D5" wp14:editId="3F9E2672">
@@ -2363,7 +2758,7 @@
 </file>
 
 <file path=word/numbering.xml><?xml version="1.0" encoding="utf-8"?>
-<w:numbering xmlns:wpc="http://schemas.microsoft.com/office/word/2010/wordprocessingCanvas" xmlns:cx="http://schemas.microsoft.com/office/drawing/2014/chartex" xmlns:cx1="http://schemas.microsoft.com/office/drawing/2015/9/8/chartex" xmlns:cx2="http://schemas.microsoft.com/office/drawing/2015/10/21/chartex" xmlns:cx3="http://schemas.microsoft.com/office/drawing/2016/5/9/chartex" xmlns:cx4="http://schemas.microsoft.com/office/drawing/2016/5/10/chartex" xmlns:cx5="http://schemas.microsoft.com/office/drawing/2016/5/11/chartex" xmlns:cx6="http://schemas.microsoft.com/office/drawing/2016/5/12/chartex" xmlns:cx7="http://schemas.microsoft.com/office/drawing/2016/5/13/chartex" xmlns:cx8="http://schemas.microsoft.com/office/drawing/2016/5/14/chartex" xmlns:mc="http://schemas.openxmlformats.org/markup-compatibility/2006" xmlns:aink="http://schemas.microsoft.com/office/drawing/2016/ink" xmlns:am3d="http://schemas.microsoft.com/office/drawing/2017/model3d" xmlns:o="urn:schemas-microsoft-com:office:office" xmlns:oel="http://schemas.microsoft.com/office/2019/extlst" xmlns:r="http://schemas.openxmlformats.org/officeDocument/2006/relationships" xmlns:m="http://schemas.openxmlformats.org/officeDocument/2006/math" xmlns:v="urn:schemas-microsoft-com:vml" xmlns:wp14="http://schemas.microsoft.com/office/word/2010/wordprocessingDrawing" xmlns:wp="http://schemas.openxmlformats.org/drawingml/2006/wordprocessingDrawing" xmlns:w10="urn:schemas-microsoft-com:office:word" xmlns:w="http://schemas.openxmlformats.org/wordprocessingml/2006/main" xmlns:w14="http://schemas.microsoft.com/office/word/2010/wordml" xmlns:w15="http://schemas.microsoft.com/office/word/2012/wordml" xmlns:w16cex="http://schemas.microsoft.com/office/word/2018/wordml/cex" xmlns:w16cid="http://schemas.microsoft.com/office/word/2016/wordml/cid" xmlns:w16="http://schemas.microsoft.com/office/word/2018/wordml" xmlns:w16sdtdh="http://schemas.microsoft.com/office/word/2020/wordml/sdtdatahash" xmlns:w16se="http://schemas.microsoft.com/office/word/2015/wordml/symex" xmlns:wpg="http://schemas.microsoft.com/office/word/2010/wordprocessingGroup" xmlns:wpi="http://schemas.microsoft.com/office/word/2010/wordprocessingInk" xmlns:wne="http://schemas.microsoft.com/office/word/2006/wordml" xmlns:wps="http://schemas.microsoft.com/office/word/2010/wordprocessingShape" mc:Ignorable="w14 w15 w16se w16cid w16 w16cex w16sdtdh wp14">
+<w:numbering xmlns:wpc="http://schemas.microsoft.com/office/word/2010/wordprocessingCanvas" xmlns:mc="http://schemas.openxmlformats.org/markup-compatibility/2006" xmlns:o="urn:schemas-microsoft-com:office:office" xmlns:r="http://schemas.openxmlformats.org/officeDocument/2006/relationships" xmlns:m="http://schemas.openxmlformats.org/officeDocument/2006/math" xmlns:v="urn:schemas-microsoft-com:vml" xmlns:wp14="http://schemas.microsoft.com/office/word/2010/wordprocessingDrawing" xmlns:wp="http://schemas.openxmlformats.org/drawingml/2006/wordprocessingDrawing" xmlns:w10="urn:schemas-microsoft-com:office:word" xmlns:w="http://schemas.openxmlformats.org/wordprocessingml/2006/main" xmlns:w14="http://schemas.microsoft.com/office/word/2010/wordml" xmlns:w15="http://schemas.microsoft.com/office/word/2012/wordml" xmlns:wpg="http://schemas.microsoft.com/office/word/2010/wordprocessingGroup" xmlns:wpi="http://schemas.microsoft.com/office/word/2010/wordprocessingInk" xmlns:wne="http://schemas.microsoft.com/office/word/2006/wordml" xmlns:wps="http://schemas.microsoft.com/office/word/2010/wordprocessingShape" mc:Ignorable="w14 w15 wp14">
   <w:abstractNum w:abstractNumId="0" w15:restartNumberingAfterBreak="0">
     <w:nsid w:val="198F3BD9"/>
     <w:multiLevelType w:val="hybridMultilevel"/>
@@ -3143,35 +3538,35 @@
       </w:pPr>
     </w:lvl>
   </w:abstractNum>
-  <w:num w:numId="1" w16cid:durableId="912348191">
+  <w:num w:numId="1">
     <w:abstractNumId w:val="5"/>
   </w:num>
-  <w:num w:numId="2" w16cid:durableId="867063527">
+  <w:num w:numId="2">
     <w:abstractNumId w:val="0"/>
   </w:num>
-  <w:num w:numId="3" w16cid:durableId="193543884">
+  <w:num w:numId="3">
     <w:abstractNumId w:val="4"/>
   </w:num>
-  <w:num w:numId="4" w16cid:durableId="1334335154">
+  <w:num w:numId="4">
     <w:abstractNumId w:val="6"/>
   </w:num>
-  <w:num w:numId="5" w16cid:durableId="983970820">
+  <w:num w:numId="5">
     <w:abstractNumId w:val="1"/>
   </w:num>
-  <w:num w:numId="6" w16cid:durableId="1787694199">
+  <w:num w:numId="6">
     <w:abstractNumId w:val="7"/>
   </w:num>
-  <w:num w:numId="7" w16cid:durableId="60520764">
+  <w:num w:numId="7">
     <w:abstractNumId w:val="3"/>
   </w:num>
-  <w:num w:numId="8" w16cid:durableId="765999636">
+  <w:num w:numId="8">
     <w:abstractNumId w:val="2"/>
   </w:num>
 </w:numbering>
 </file>
 
 <file path=word/styles.xml><?xml version="1.0" encoding="utf-8"?>
-<w:styles xmlns:mc="http://schemas.openxmlformats.org/markup-compatibility/2006" xmlns:r="http://schemas.openxmlformats.org/officeDocument/2006/relationships" xmlns:w="http://schemas.openxmlformats.org/wordprocessingml/2006/main" xmlns:w14="http://schemas.microsoft.com/office/word/2010/wordml" xmlns:w15="http://schemas.microsoft.com/office/word/2012/wordml" xmlns:w16cex="http://schemas.microsoft.com/office/word/2018/wordml/cex" xmlns:w16cid="http://schemas.microsoft.com/office/word/2016/wordml/cid" xmlns:w16="http://schemas.microsoft.com/office/word/2018/wordml" xmlns:w16sdtdh="http://schemas.microsoft.com/office/word/2020/wordml/sdtdatahash" xmlns:w16se="http://schemas.microsoft.com/office/word/2015/wordml/symex" mc:Ignorable="w14 w15 w16se w16cid w16 w16cex w16sdtdh">
+<w:styles xmlns:mc="http://schemas.openxmlformats.org/markup-compatibility/2006" xmlns:r="http://schemas.openxmlformats.org/officeDocument/2006/relationships" xmlns:w="http://schemas.openxmlformats.org/wordprocessingml/2006/main" xmlns:w14="http://schemas.microsoft.com/office/word/2010/wordml" xmlns:w15="http://schemas.microsoft.com/office/word/2012/wordml" mc:Ignorable="w14 w15">
   <w:docDefaults>
     <w:rPrDefault>
       <w:rPr>
@@ -3187,7 +3582,7 @@
       </w:pPr>
     </w:pPrDefault>
   </w:docDefaults>
-  <w:latentStyles w:defLockedState="0" w:defUIPriority="99" w:defSemiHidden="0" w:defUnhideWhenUsed="0" w:defQFormat="0" w:count="376">
+  <w:latentStyles w:defLockedState="0" w:defUIPriority="99" w:defSemiHidden="0" w:defUnhideWhenUsed="0" w:defQFormat="0" w:count="371">
     <w:lsdException w:name="Normal" w:uiPriority="0" w:qFormat="1"/>
     <w:lsdException w:name="heading 1" w:uiPriority="9" w:qFormat="1"/>
     <w:lsdException w:name="heading 2" w:semiHidden="1" w:uiPriority="9" w:unhideWhenUsed="1" w:qFormat="1"/>
@@ -3559,11 +3954,6 @@
     <w:lsdException w:name="List Table 5 Dark Accent 6" w:uiPriority="50"/>
     <w:lsdException w:name="List Table 6 Colorful Accent 6" w:uiPriority="51"/>
     <w:lsdException w:name="List Table 7 Colorful Accent 6" w:uiPriority="52"/>
-    <w:lsdException w:name="Mention" w:semiHidden="1" w:unhideWhenUsed="1"/>
-    <w:lsdException w:name="Smart Hyperlink" w:semiHidden="1" w:unhideWhenUsed="1"/>
-    <w:lsdException w:name="Hashtag" w:semiHidden="1" w:unhideWhenUsed="1"/>
-    <w:lsdException w:name="Unresolved Mention" w:semiHidden="1" w:unhideWhenUsed="1"/>
-    <w:lsdException w:name="Smart Link" w:semiHidden="1" w:unhideWhenUsed="1"/>
   </w:latentStyles>
   <w:style w:type="paragraph" w:default="1" w:styleId="Normal">
     <w:name w:val="Normal"/>
@@ -3686,7 +4076,7 @@
       <w:u w:val="single"/>
     </w:rPr>
   </w:style>
-  <w:style w:type="character" w:styleId="Mencinsinresolver">
+  <w:style w:type="character" w:customStyle="1" w:styleId="UnresolvedMention">
     <w:name w:val="Unresolved Mention"/>
     <w:basedOn w:val="Fuentedeprrafopredeter"/>
     <w:uiPriority w:val="99"/>

</xml_diff>